<commit_message>
Final Review, All Set!
Sudah aku cek yang ke-[entahlah berapa kali banyak banget] sehingga
mungkin tidak sudah benar semua.
</commit_message>
<xml_diff>
--- a/Topik 1/Soal Praktikum ISIS 2 Topik 1 (Revisi).docx
+++ b/Topik 1/Soal Praktikum ISIS 2 Topik 1 (Revisi).docx
@@ -7872,55 +7872,7 @@
           <w:rFonts w:eastAsiaTheme="minorEastAsia"/>
           <w:highlight w:val="yellow"/>
         </w:rPr>
-        <w:t xml:space="preserve"> adalah </w:t>
-      </w:r>
-      <w:proofErr w:type="spellStart"/>
-      <w:r>
-        <w:rPr>
-          <w:rFonts w:eastAsiaTheme="minorEastAsia"/>
-          <w:highlight w:val="yellow"/>
-        </w:rPr>
-        <w:t>frekuensi</w:t>
-      </w:r>
-      <w:proofErr w:type="spellEnd"/>
-      <w:r>
-        <w:rPr>
-          <w:rFonts w:eastAsiaTheme="minorEastAsia"/>
-          <w:highlight w:val="yellow"/>
-        </w:rPr>
-        <w:t xml:space="preserve"> </w:t>
-      </w:r>
-      <w:proofErr w:type="spellStart"/>
-      <w:r>
-        <w:rPr>
-          <w:rFonts w:eastAsiaTheme="minorEastAsia"/>
-          <w:highlight w:val="yellow"/>
-        </w:rPr>
-        <w:t>kerja</w:t>
-      </w:r>
-      <w:proofErr w:type="spellEnd"/>
-      <w:r>
-        <w:rPr>
-          <w:rFonts w:eastAsiaTheme="minorEastAsia"/>
-          <w:highlight w:val="yellow"/>
-        </w:rPr>
-        <w:t xml:space="preserve"> </w:t>
-      </w:r>
-      <w:proofErr w:type="spellStart"/>
-      <w:r>
-        <w:rPr>
-          <w:rFonts w:eastAsiaTheme="minorEastAsia"/>
-          <w:highlight w:val="yellow"/>
-        </w:rPr>
-        <w:t>sinyal</w:t>
-      </w:r>
-      <w:proofErr w:type="spellEnd"/>
-      <w:r>
-        <w:rPr>
-          <w:rFonts w:eastAsiaTheme="minorEastAsia"/>
-          <w:highlight w:val="yellow"/>
-        </w:rPr>
-        <w:t xml:space="preserve"> </w:t>
+        <w:t xml:space="preserve"> adalah frekuensi kerja sinyal </w:t>
       </w:r>
       <m:oMath>
         <m:r>
@@ -8335,8 +8287,6 @@
           <w:highlight w:val="yellow"/>
         </w:rPr>
       </w:pPr>
-      <w:bookmarkStart w:id="0" w:name="_GoBack"/>
-      <w:bookmarkEnd w:id="0"/>
       <w:r>
         <w:rPr>
           <w:rFonts w:eastAsiaTheme="minorEastAsia"/>
@@ -8737,6 +8687,8 @@
           <w:rFonts w:eastAsiaTheme="minorEastAsia"/>
         </w:rPr>
       </w:pPr>
+      <w:bookmarkStart w:id="0" w:name="_GoBack"/>
+      <w:bookmarkEnd w:id="0"/>
     </w:p>
     <w:p>
       <w:pPr>
@@ -9991,6 +9943,7 @@
     <w:lsdException w:name="HTML Sample" w:semiHidden="1" w:unhideWhenUsed="1"/>
     <w:lsdException w:name="HTML Typewriter" w:semiHidden="1" w:unhideWhenUsed="1"/>
     <w:lsdException w:name="HTML Variable" w:semiHidden="1" w:unhideWhenUsed="1"/>
+    <w:lsdException w:name="Normal Table" w:semiHidden="1" w:unhideWhenUsed="1"/>
     <w:lsdException w:name="annotation subject" w:semiHidden="1" w:unhideWhenUsed="1"/>
     <w:lsdException w:name="No List" w:semiHidden="1" w:unhideWhenUsed="1"/>
     <w:lsdException w:name="Outline List 1" w:semiHidden="1" w:unhideWhenUsed="1"/>
@@ -10037,8 +9990,10 @@
     <w:lsdException w:name="Table Subtle 2" w:semiHidden="1" w:unhideWhenUsed="1"/>
     <w:lsdException w:name="Table Web 1" w:semiHidden="1" w:unhideWhenUsed="1"/>
     <w:lsdException w:name="Table Web 2" w:semiHidden="1" w:unhideWhenUsed="1"/>
+    <w:lsdException w:name="Table Web 3" w:semiHidden="1" w:unhideWhenUsed="1"/>
     <w:lsdException w:name="Balloon Text" w:semiHidden="1" w:unhideWhenUsed="1"/>
     <w:lsdException w:name="Table Grid" w:uiPriority="39"/>
+    <w:lsdException w:name="Table Theme" w:semiHidden="1" w:unhideWhenUsed="1"/>
     <w:lsdException w:name="Placeholder Text" w:semiHidden="1"/>
     <w:lsdException w:name="No Spacing" w:uiPriority="1" w:qFormat="1"/>
     <w:lsdException w:name="Light Shading" w:uiPriority="60"/>

</xml_diff>